<commit_message>
uploaded hte daily files
</commit_message>
<xml_diff>
--- a/files/Matières/Allemand/T1/028 Cour d'Allemand du 07 12 2020.docx
+++ b/files/Matières/Allemand/T1/028 Cour d'Allemand du 07 12 2020.docx
@@ -25,6 +25,7 @@
     <w:p>
       <w:pPr>
         <w:rPr>
+          <w:u w:val="single"/>
           <w:lang w:val="de-DE"/>
         </w:rPr>
       </w:pPr>
@@ -32,7 +33,25 @@
         <w:rPr>
           <w:lang w:val="de-DE"/>
         </w:rPr>
-        <w:t xml:space="preserve">Von 1900 bis 2007 die Rolle der Frau in der </w:t>
+        <w:t xml:space="preserve">Von 1900 bis 2007 </w:t>
+      </w:r>
+      <w:r>
+        <w:rPr>
+          <w:lang w:val="de-DE"/>
+        </w:rPr>
+        <w:t>hat sich</w:t>
+      </w:r>
+      <w:r>
+        <w:rPr>
+          <w:lang w:val="de-DE"/>
+        </w:rPr>
+        <w:t xml:space="preserve"> </w:t>
+      </w:r>
+      <w:r>
+        <w:rPr>
+          <w:lang w:val="de-DE"/>
+        </w:rPr>
+        <w:t xml:space="preserve">die Rolle der Frau in der </w:t>
       </w:r>
       <w:r>
         <w:rPr>
@@ -50,13 +69,371 @@
         <w:rPr>
           <w:lang w:val="de-DE"/>
         </w:rPr>
+        <w:t xml:space="preserve">viel </w:t>
+      </w:r>
+      <w:r>
+        <w:rPr>
+          <w:lang w:val="de-DE"/>
+        </w:rPr>
         <w:t xml:space="preserve">entwickelt. </w:t>
       </w:r>
       <w:r>
         <w:rPr>
           <w:lang w:val="de-DE"/>
         </w:rPr>
-        <w:t>sie in der Gesellschaft an Bedeutung gewannen.</w:t>
+        <w:t xml:space="preserve">sie </w:t>
+      </w:r>
+      <w:r>
+        <w:rPr>
+          <w:lang w:val="de-DE"/>
+        </w:rPr>
+        <w:t xml:space="preserve">hat </w:t>
+      </w:r>
+      <w:r>
+        <w:rPr>
+          <w:lang w:val="de-DE"/>
+        </w:rPr>
+        <w:t>in der Gesellschaft an Bedeutung gew</w:t>
+      </w:r>
+      <w:r>
+        <w:rPr>
+          <w:lang w:val="de-DE"/>
+        </w:rPr>
+        <w:t>o</w:t>
+      </w:r>
+      <w:r>
+        <w:rPr>
+          <w:lang w:val="de-DE"/>
+        </w:rPr>
+        <w:t>nnen.</w:t>
+      </w:r>
+      <w:r>
+        <w:rPr>
+          <w:lang w:val="de-DE"/>
+        </w:rPr>
+        <w:t xml:space="preserve"> Im </w:t>
+      </w:r>
+      <w:r>
+        <w:rPr>
+          <w:lang w:val="de-DE"/>
+        </w:rPr>
+        <w:t xml:space="preserve">Jahre </w:t>
+      </w:r>
+      <w:r>
+        <w:rPr>
+          <w:lang w:val="de-DE"/>
+        </w:rPr>
+        <w:t xml:space="preserve">1900 hat </w:t>
+      </w:r>
+      <w:r>
+        <w:rPr>
+          <w:lang w:val="de-DE"/>
+        </w:rPr>
+        <w:t xml:space="preserve">die </w:t>
+      </w:r>
+      <w:r>
+        <w:rPr>
+          <w:lang w:val="de-DE"/>
+        </w:rPr>
+        <w:t>Frau nicht viel Entscheidungsmacht – es ist der Ehemann</w:t>
+      </w:r>
+      <w:r>
+        <w:rPr>
+          <w:lang w:val="de-DE"/>
+        </w:rPr>
+        <w:t>,</w:t>
+      </w:r>
+      <w:r>
+        <w:rPr>
+          <w:lang w:val="de-DE"/>
+        </w:rPr>
+        <w:t xml:space="preserve"> der die wichtige</w:t>
+      </w:r>
+      <w:r>
+        <w:rPr>
+          <w:lang w:val="de-DE"/>
+        </w:rPr>
+        <w:t>n</w:t>
+      </w:r>
+      <w:r>
+        <w:rPr>
+          <w:lang w:val="de-DE"/>
+        </w:rPr>
+        <w:t xml:space="preserve"> Entscheidungen triff</w:t>
+      </w:r>
+      <w:r>
+        <w:rPr>
+          <w:lang w:val="de-DE"/>
+        </w:rPr>
+        <w:t>t</w:t>
+      </w:r>
+      <w:r>
+        <w:rPr>
+          <w:lang w:val="de-DE"/>
+        </w:rPr>
+        <w:t xml:space="preserve">. Dann im </w:t>
+      </w:r>
+      <w:r>
+        <w:rPr>
+          <w:lang w:val="de-DE"/>
+        </w:rPr>
+        <w:t xml:space="preserve">Jahre </w:t>
+      </w:r>
+      <w:r>
+        <w:rPr>
+          <w:lang w:val="de-DE"/>
+        </w:rPr>
+        <w:t xml:space="preserve">1910 </w:t>
+      </w:r>
+      <w:r>
+        <w:rPr>
+          <w:lang w:val="de-DE"/>
+        </w:rPr>
+        <w:t xml:space="preserve">gründet </w:t>
+      </w:r>
+      <w:r>
+        <w:rPr>
+          <w:lang w:val="de-DE"/>
+        </w:rPr>
+        <w:t>Clara Zetkin den</w:t>
+      </w:r>
+      <w:r>
+        <w:rPr>
+          <w:lang w:val="de-DE"/>
+        </w:rPr>
+        <w:t xml:space="preserve"> </w:t>
+      </w:r>
+      <w:r>
+        <w:rPr>
+          <w:lang w:val="de-DE"/>
+        </w:rPr>
+        <w:t>‚Internationalen Frauentag‘</w:t>
+      </w:r>
+      <w:r>
+        <w:rPr>
+          <w:lang w:val="de-DE"/>
+        </w:rPr>
+        <w:t xml:space="preserve"> </w:t>
+      </w:r>
+      <w:r>
+        <w:rPr>
+          <w:lang w:val="de-DE"/>
+        </w:rPr>
+        <w:t>und</w:t>
+      </w:r>
+      <w:r>
+        <w:rPr>
+          <w:lang w:val="de-DE"/>
+        </w:rPr>
+        <w:t xml:space="preserve"> </w:t>
+      </w:r>
+      <w:r>
+        <w:rPr>
+          <w:lang w:val="de-DE"/>
+        </w:rPr>
+        <w:t>das</w:t>
+      </w:r>
+      <w:r>
+        <w:rPr>
+          <w:lang w:val="de-DE"/>
+        </w:rPr>
+        <w:t xml:space="preserve"> </w:t>
+      </w:r>
+      <w:r>
+        <w:rPr>
+          <w:lang w:val="de-DE"/>
+        </w:rPr>
+        <w:t xml:space="preserve">ist dann die </w:t>
+      </w:r>
+      <w:r>
+        <w:rPr>
+          <w:lang w:val="de-DE"/>
+        </w:rPr>
+        <w:t>wichtigste Kundgebung für das Frauenwahlrecht gewesen</w:t>
+      </w:r>
+      <w:r>
+        <w:rPr>
+          <w:lang w:val="de-DE"/>
+        </w:rPr>
+        <w:t>. I</w:t>
+      </w:r>
+      <w:r>
+        <w:rPr>
+          <w:lang w:val="de-DE"/>
+        </w:rPr>
+        <w:t>m Jahre</w:t>
+      </w:r>
+      <w:r>
+        <w:rPr>
+          <w:lang w:val="de-DE"/>
+        </w:rPr>
+        <w:t xml:space="preserve"> 1918 bekommen die Frauen Wahlrecht. Leider als die Nationalsozialisten an die Macht kommen zwischen 1933-1945 geht es weniger gut für</w:t>
+      </w:r>
+      <w:r>
+        <w:rPr>
+          <w:lang w:val="de-DE"/>
+        </w:rPr>
+        <w:t xml:space="preserve"> die</w:t>
+      </w:r>
+      <w:r>
+        <w:rPr>
+          <w:lang w:val="de-DE"/>
+        </w:rPr>
+        <w:t xml:space="preserve"> Frauen. Mann musste bis 1949 warten</w:t>
+      </w:r>
+      <w:r>
+        <w:rPr>
+          <w:lang w:val="de-DE"/>
+        </w:rPr>
+        <w:t>,</w:t>
+      </w:r>
+      <w:r>
+        <w:rPr>
+          <w:lang w:val="de-DE"/>
+        </w:rPr>
+        <w:t xml:space="preserve"> als</w:t>
+      </w:r>
+      <w:r>
+        <w:rPr>
+          <w:lang w:val="de-DE"/>
+        </w:rPr>
+        <w:t xml:space="preserve"> der</w:t>
+      </w:r>
+      <w:r>
+        <w:rPr>
+          <w:lang w:val="de-DE"/>
+        </w:rPr>
+        <w:t xml:space="preserve"> Artikel 3 im Grundgesetz bestätigt, </w:t>
+      </w:r>
+      <w:proofErr w:type="spellStart"/>
+      <w:r>
+        <w:rPr>
+          <w:lang w:val="de-DE"/>
+        </w:rPr>
+        <w:t>daß</w:t>
+      </w:r>
+      <w:proofErr w:type="spellEnd"/>
+      <w:r>
+        <w:rPr>
+          <w:lang w:val="de-DE"/>
+        </w:rPr>
+        <w:t xml:space="preserve">: </w:t>
+      </w:r>
+      <w:r>
+        <w:rPr>
+          <w:lang w:val="de-DE"/>
+        </w:rPr>
+        <w:t>‚M</w:t>
+      </w:r>
+      <w:r>
+        <w:rPr>
+          <w:lang w:val="de-DE"/>
+        </w:rPr>
+        <w:t>ä</w:t>
+      </w:r>
+      <w:r>
+        <w:rPr>
+          <w:lang w:val="de-DE"/>
+        </w:rPr>
+        <w:t>nner und Frauen gleichberechtigt</w:t>
+      </w:r>
+      <w:r>
+        <w:rPr>
+          <w:lang w:val="de-DE"/>
+        </w:rPr>
+        <w:t>‘</w:t>
+      </w:r>
+      <w:r>
+        <w:rPr>
+          <w:lang w:val="de-DE"/>
+        </w:rPr>
+        <w:t xml:space="preserve"> </w:t>
+      </w:r>
+      <w:r>
+        <w:rPr>
+          <w:lang w:val="de-DE"/>
+        </w:rPr>
+        <w:t>sind</w:t>
+      </w:r>
+      <w:r>
+        <w:rPr>
+          <w:lang w:val="de-DE"/>
+        </w:rPr>
+        <w:t>.</w:t>
+      </w:r>
+      <w:r>
+        <w:rPr>
+          <w:lang w:val="de-DE"/>
+        </w:rPr>
+        <w:t xml:space="preserve"> Ein</w:t>
+      </w:r>
+      <w:r>
+        <w:rPr>
+          <w:lang w:val="de-DE"/>
+        </w:rPr>
+        <w:t>e</w:t>
+      </w:r>
+      <w:r>
+        <w:rPr>
+          <w:lang w:val="de-DE"/>
+        </w:rPr>
+        <w:t xml:space="preserve"> weiter</w:t>
+      </w:r>
+      <w:r>
+        <w:rPr>
+          <w:lang w:val="de-DE"/>
+        </w:rPr>
+        <w:t>e</w:t>
+      </w:r>
+      <w:r>
+        <w:rPr>
+          <w:lang w:val="de-DE"/>
+        </w:rPr>
+        <w:t xml:space="preserve"> Reform des Familienrechts kommt dazu 1957</w:t>
+      </w:r>
+      <w:r>
+        <w:rPr>
+          <w:lang w:val="de-DE"/>
+        </w:rPr>
+        <w:t xml:space="preserve">: Frauen dürfen nun selbst entscheiden, ob sie berufstätig sein möchten oder nicht. </w:t>
+      </w:r>
+      <w:r>
+        <w:rPr>
+          <w:lang w:val="de-DE"/>
+        </w:rPr>
+        <w:t>Schließlich</w:t>
+      </w:r>
+      <w:r>
+        <w:rPr>
+          <w:lang w:val="de-DE"/>
+        </w:rPr>
+        <w:t xml:space="preserve"> in den 70er Jahren, als beide Ehepartnern arbeiten gibt es viel mehr Aufgabenteilung in der Ehe. 2007 bekam der </w:t>
+      </w:r>
+      <w:r>
+        <w:rPr>
+          <w:lang w:val="de-DE"/>
+        </w:rPr>
+        <w:t xml:space="preserve">man </w:t>
+      </w:r>
+      <w:r>
+        <w:rPr>
+          <w:lang w:val="de-DE"/>
+        </w:rPr>
+        <w:t xml:space="preserve">auch das Recht Elternzeit zu haben. Und am </w:t>
+      </w:r>
+      <w:proofErr w:type="spellStart"/>
+      <w:r>
+        <w:rPr>
+          <w:lang w:val="de-DE"/>
+        </w:rPr>
+        <w:t>ende</w:t>
+      </w:r>
+      <w:proofErr w:type="spellEnd"/>
+      <w:r>
+        <w:rPr>
+          <w:lang w:val="de-DE"/>
+        </w:rPr>
+        <w:t>, 2005 ist Angela Merkel die erste Bundeskanzlerin geworden.</w:t>
       </w:r>
     </w:p>
     <w:p>
@@ -89,13 +466,104 @@
         <w:rPr>
           <w:lang w:val="de-DE"/>
         </w:rPr>
-        <w:t>Diesen Beispielen war: 2005, Angela Merkel</w:t>
-      </w:r>
-      <w:r>
-        <w:rPr>
-          <w:lang w:val="de-DE"/>
-        </w:rPr>
-        <w:t>, Clara Zetkin mit seinen „Internationalen Frauentag“.</w:t>
+        <w:t xml:space="preserve">Christine Lagarde ist eine französische </w:t>
+      </w:r>
+      <w:proofErr w:type="spellStart"/>
+      <w:r>
+        <w:rPr>
+          <w:lang w:val="de-DE"/>
+        </w:rPr>
+        <w:t>Politikerinund</w:t>
+      </w:r>
+      <w:proofErr w:type="spellEnd"/>
+      <w:r>
+        <w:rPr>
+          <w:lang w:val="de-DE"/>
+        </w:rPr>
+        <w:t xml:space="preserve"> Juristin. Seit dem 1. November 2019 ist sie die 4. Präsidentin der Europäischen Zentralbank.</w:t>
+      </w:r>
+    </w:p>
+    <w:p>
+      <w:pPr>
+        <w:rPr>
+          <w:lang w:val="de-DE"/>
+        </w:rPr>
+      </w:pPr>
+      <w:r>
+        <w:rPr>
+          <w:lang w:val="de-DE"/>
+        </w:rPr>
+        <w:t>A</w:t>
+      </w:r>
+      <w:r>
+        <w:rPr>
+          <w:lang w:val="de-DE"/>
+        </w:rPr>
+        <w:t>ngela</w:t>
+      </w:r>
+      <w:r>
+        <w:rPr>
+          <w:lang w:val="de-DE"/>
+        </w:rPr>
+        <w:t xml:space="preserve"> </w:t>
+      </w:r>
+      <w:r>
+        <w:rPr>
+          <w:lang w:val="de-DE"/>
+        </w:rPr>
+        <w:t>Merkel ist eine deutsche Politikerin (CDU). Sie ist seit dem 22. November 2005 Bundeskanzlerin der Bundesrepublik Deutschland. Vom 10. April 2000 bis zum 7. Dezember 2018 war sie CDU-Bundesvorsitzende.</w:t>
+      </w:r>
+    </w:p>
+    <w:p>
+      <w:pPr>
+        <w:rPr>
+          <w:lang w:val="de-DE"/>
+        </w:rPr>
+      </w:pPr>
+      <w:r>
+        <w:rPr>
+          <w:lang w:val="de-DE"/>
+        </w:rPr>
+        <w:t>Melind</w:t>
+      </w:r>
+      <w:r>
+        <w:rPr>
+          <w:lang w:val="de-DE"/>
+        </w:rPr>
+        <w:t>a Gates ist eine US-amerikanische Geschäftsfrau, Philanthropin und Autorin. Sie ist die Ehefrau von Bill Gates, den sie bei Microsoft kennenlernte, wo sie als Projektmanagerin unter anderem für Microsoft Bob, Microsoft Encarta und Expedia verantwortlich war.</w:t>
+      </w:r>
+    </w:p>
+    <w:p>
+      <w:pPr>
+        <w:rPr>
+          <w:lang w:val="de-DE"/>
+        </w:rPr>
+      </w:pPr>
+      <w:r>
+        <w:rPr>
+          <w:lang w:val="de-DE"/>
+        </w:rPr>
+        <w:t xml:space="preserve">Kamala Devi Harris ist eine US-amerikanische Juristin und Politikerin. Nach dem Sieg Joe Bidens bei der Präsidentschaftswahl vom 3. November 2020 wird sie voraussichtlich am 14. Dezember 2020 vom </w:t>
+      </w:r>
+      <w:proofErr w:type="spellStart"/>
+      <w:r>
+        <w:rPr>
+          <w:lang w:val="de-DE"/>
+        </w:rPr>
+        <w:t>Electoral</w:t>
+      </w:r>
+      <w:proofErr w:type="spellEnd"/>
+      <w:r>
+        <w:rPr>
+          <w:lang w:val="de-DE"/>
+        </w:rPr>
+        <w:t xml:space="preserve"> College zur Vizepräsidentin gewählt und am 20. Januar 2021 in das Amt eingeführt. Sie wird dieses Amt als erste Frau bekleiden. Außerdem wird sie die erste Afroamerikanerin und asiatische Amerikanerin in diesem Amt sein</w:t>
+      </w:r>
+      <w:r>
+        <w:rPr>
+          <w:lang w:val="de-DE"/>
+        </w:rPr>
+        <w:t>.</w:t>
       </w:r>
     </w:p>
     <w:p>
@@ -111,24 +579,11 @@
           <w:lang w:val="de-DE"/>
         </w:rPr>
       </w:pPr>
-    </w:p>
-    <w:p>
-      <w:pPr>
-        <w:rPr>
-          <w:lang w:val="de-DE"/>
-        </w:rPr>
-      </w:pPr>
-      <w:r>
-        <w:rPr>
-          <w:lang w:val="de-DE"/>
-        </w:rPr>
-        <w:t>entwickeln</w:t>
-      </w:r>
-      <w:r>
-        <w:rPr>
-          <w:lang w:val="de-DE"/>
-        </w:rPr>
-        <w:t xml:space="preserve"> = </w:t>
+      <w:r>
+        <w:rPr>
+          <w:lang w:val="de-DE"/>
+        </w:rPr>
+        <w:t xml:space="preserve">entwickeln = </w:t>
       </w:r>
       <w:proofErr w:type="spellStart"/>
       <w:r>
@@ -156,13 +611,7 @@
         <w:rPr>
           <w:lang w:val="de-DE"/>
         </w:rPr>
-        <w:t>sie in der Gesellschaft an Bedeutung gewannen.</w:t>
-      </w:r>
-      <w:r>
-        <w:rPr>
-          <w:lang w:val="de-DE"/>
-        </w:rPr>
-        <w:t xml:space="preserve"> </w:t>
+        <w:t xml:space="preserve">sie in der Gesellschaft an Bedeutung gewannen. </w:t>
       </w:r>
       <w:r>
         <w:rPr>
@@ -436,7 +885,7 @@
                   </v:handles>
                   <o:complex v:ext="view"/>
                 </v:shapetype>
-                <v:shape id="Rectangle : carré corné 1" o:spid="_x0000_s1026" type="#_x0000_t65" style="position:absolute;left:0;text-align:left;margin-left:8.35pt;margin-top:5.6pt;width:33.3pt;height:27.85pt;z-index:251659264;visibility:visible;mso-wrap-style:square;mso-width-percent:0;mso-height-percent:0;mso-wrap-distance-left:9pt;mso-wrap-distance-top:0;mso-wrap-distance-right:9pt;mso-wrap-distance-bottom:0;mso-position-horizontal:absolute;mso-position-horizontal-relative:right-margin-area;mso-position-vertical:absolute;mso-position-vertical-relative:bottom-margin-area;mso-width-percent:0;mso-height-percent:0;mso-width-relative:page;mso-height-relative:page;v-text-anchor:top" o:gfxdata="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" o:allowincell="f" adj="14135" strokecolor="gray" strokeweight=".25pt">
+                <v:shape id="Rectangle : carré corné 1" o:spid="_x0000_s1026" type="#_x0000_t65" style="position:absolute;left:0;text-align:left;margin-left:8.35pt;margin-top:5.6pt;width:33.3pt;height:27.85pt;z-index:251659264;visibility:visible;mso-wrap-style:square;mso-width-percent:0;mso-height-percent:0;mso-wrap-distance-left:9pt;mso-wrap-distance-top:0;mso-wrap-distance-right:9pt;mso-wrap-distance-bottom:0;mso-position-horizontal:absolute;mso-position-horizontal-relative:right-margin-area;mso-position-vertical:absolute;mso-position-vertical-relative:bottom-margin-area;mso-width-percent:0;mso-height-percent:0;mso-width-relative:page;mso-height-relative:page;v-text-anchor:top" o:gfxdata="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" o:allowincell="f" adj="14135" strokecolor="gray" strokeweight=".25pt">
                   <v:textbox>
                     <w:txbxContent>
                       <w:p>

</xml_diff>